<commit_message>
docx and pdf generated
</commit_message>
<xml_diff>
--- a/backend/output.docx
+++ b/backend/output.docx
@@ -4,7 +4,7 @@
   <w:body>
     <w:p>
       <w:r>
-        <w:t>[client_first_name] [client_middle_name] [client_last_name]</w:t>
+        <w:t>John [client_middle_name] Doe</w:t>
         <w:br/>
         <w:t>[client_address]</w:t>
         <w:br/>
@@ -119,7 +119,7 @@
         <w:br/>
         <w:t>Regards,</w:t>
         <w:br/>
-        <w:t>[client_first_name] [client_last_name]</w:t>
+        <w:t>John Doe</w:t>
         <w:br/>
         <w:t>[ss_number]</w:t>
       </w:r>

</xml_diff>

<commit_message>
docx and pdf generation complete
</commit_message>
<xml_diff>
--- a/backend/output.docx
+++ b/backend/output.docx
@@ -4,13 +4,13 @@
   <w:body>
     <w:p>
       <w:r>
-        <w:t>John [client_middle_name] Doe</w:t>
+        <w:t>sandesh nothing sitaula</w:t>
         <w:br/>
-        <w:t>[client_address]</w:t>
+        <w:t>Surunga kanakai2</w:t>
         <w:br/>
-        <w:t>[client_city], [client_state] [client_postal_code]</w:t>
+        <w:t>Kanakai, Koshi 50354</w:t>
         <w:br/>
-        <w:t>SSN: [ss_number] DOB: [bdate]</w:t>
+        <w:t>SSN: 01010101 DOB: 04-12-2024</w:t>
         <w:br/>
         <w:t>I am communicating because as in, Civil Action No. 1:23-cv-2659 FEDERAL TRADE</w:t>
         <w:br/>
@@ -74,7 +74,7 @@
         <w:br/>
         <w:t>Instruction: Please remove the false reporting listed accounts :</w:t>
         <w:br/>
-        <w:t>[account , dispute_reason_in_bullet_list]</w:t>
+        <w:t>some accoutn detail there was som edisput</w:t>
       </w:r>
     </w:p>
     <w:p>
@@ -119,9 +119,9 @@
         <w:br/>
         <w:t>Regards,</w:t>
         <w:br/>
-        <w:t>John Doe</w:t>
+        <w:t>sandesh sitaula</w:t>
         <w:br/>
-        <w:t>[ss_number]</w:t>
+        <w:t>01010101</w:t>
       </w:r>
     </w:p>
     <w:sectPr>

</xml_diff>

<commit_message>
capable of downloading now
</commit_message>
<xml_diff>
--- a/backend/output.docx
+++ b/backend/output.docx
@@ -4,13 +4,12 @@
   <w:body>
     <w:p>
       <w:r>
-        <w:t>sandesh nothing sitaula</w:t>
+        <w:t xml:space="preserve">  </w:t>
         <w:br/>
-        <w:t>Surunga kanakai2</w:t>
         <w:br/>
-        <w:t>Kanakai, Koshi 50354</w:t>
+        <w:t xml:space="preserve">,  </w:t>
         <w:br/>
-        <w:t>SSN: 01010101 DOB: 04-12-2024</w:t>
+        <w:t xml:space="preserve">SSN:  DOB: </w:t>
         <w:br/>
         <w:t>I am communicating because as in, Civil Action No. 1:23-cv-2659 FEDERAL TRADE</w:t>
         <w:br/>
@@ -74,7 +73,7 @@
         <w:br/>
         <w:t>Instruction: Please remove the false reporting listed accounts :</w:t>
         <w:br/>
-        <w:t>some accoutn detail there was som edisput</w:t>
+        <w:t xml:space="preserve"> </w:t>
       </w:r>
     </w:p>
     <w:p>
@@ -119,9 +118,8 @@
         <w:br/>
         <w:t>Regards,</w:t>
         <w:br/>
-        <w:t>sandesh sitaula</w:t>
+        <w:t xml:space="preserve"> </w:t>
         <w:br/>
-        <w:t>01010101</w:t>
       </w:r>
     </w:p>
     <w:sectPr>

</xml_diff>